<commit_message>
Improved visual Server. Improved visual Administrator.
</commit_message>
<xml_diff>
--- a/Курсовая ШАГ - Обзор.docx
+++ b/Курсовая ШАГ - Обзор.docx
@@ -1234,7 +1234,183 @@
         <w:t xml:space="preserve">BLL, DAL, Mapping </w:t>
       </w:r>
     </w:p>
-    <w:p/>
+    <w:p>
+      <w:pPr>
+        <w:rPr>
+          <w:rFonts w:ascii="Times New Roman" w:hAnsi="Times New Roman" w:cs="Times New Roman"/>
+          <w:sz w:val="24"/>
+          <w:szCs w:val="24"/>
+          <w:lang w:val="en-GB"/>
+        </w:rPr>
+      </w:pPr>
+    </w:p>
+    <w:p>
+      <w:pPr>
+        <w:rPr>
+          <w:rFonts w:ascii="Times New Roman" w:hAnsi="Times New Roman" w:cs="Times New Roman"/>
+          <w:sz w:val="24"/>
+          <w:szCs w:val="24"/>
+          <w:lang w:val="en-GB"/>
+        </w:rPr>
+      </w:pPr>
+      <w:r>
+        <w:rPr>
+          <w:rFonts w:ascii="Times New Roman" w:hAnsi="Times New Roman" w:cs="Times New Roman"/>
+          <w:sz w:val="24"/>
+          <w:szCs w:val="24"/>
+          <w:lang w:val="en-GB"/>
+        </w:rPr>
+        <w:t xml:space="preserve">GitHub: </w:t>
+      </w:r>
+      <w:hyperlink r:id="rId6" w:history="1">
+        <w:r>
+          <w:rPr>
+            <w:rStyle w:val="Hyperlink"/>
+            <w:rFonts w:ascii="Times New Roman" w:hAnsi="Times New Roman" w:cs="Times New Roman"/>
+            <w:sz w:val="24"/>
+            <w:szCs w:val="24"/>
+            <w:lang w:val="en-GB"/>
+          </w:rPr>
+          <w:t>https://github.com/ITpapers-DentistryCRM/CoralDent/tree/dev</w:t>
+        </w:r>
+      </w:hyperlink>
+      <w:r>
+        <w:rPr>
+          <w:rFonts w:ascii="Times New Roman" w:hAnsi="Times New Roman" w:cs="Times New Roman"/>
+          <w:sz w:val="24"/>
+          <w:szCs w:val="24"/>
+          <w:lang w:val="en-GB"/>
+        </w:rPr>
+        <w:t xml:space="preserve"> </w:t>
+      </w:r>
+    </w:p>
+    <w:p>
+      <w:pPr>
+        <w:rPr>
+          <w:rFonts w:ascii="Times New Roman" w:hAnsi="Times New Roman" w:cs="Times New Roman"/>
+          <w:sz w:val="24"/>
+          <w:szCs w:val="24"/>
+          <w:lang w:val="ru-RU"/>
+        </w:rPr>
+      </w:pPr>
+      <w:r>
+        <w:rPr>
+          <w:rFonts w:ascii="Times New Roman" w:hAnsi="Times New Roman" w:cs="Times New Roman"/>
+          <w:sz w:val="24"/>
+          <w:szCs w:val="24"/>
+          <w:lang w:val="ru-RU"/>
+        </w:rPr>
+        <w:t>(</w:t>
+      </w:r>
+      <w:r>
+        <w:rPr>
+          <w:rFonts w:ascii="Times New Roman" w:hAnsi="Times New Roman" w:cs="Times New Roman"/>
+          <w:sz w:val="24"/>
+          <w:szCs w:val="24"/>
+          <w:lang w:val="en-GB"/>
+        </w:rPr>
+        <w:t>private</w:t>
+      </w:r>
+      <w:r>
+        <w:rPr>
+          <w:rFonts w:ascii="Times New Roman" w:hAnsi="Times New Roman" w:cs="Times New Roman"/>
+          <w:sz w:val="24"/>
+          <w:szCs w:val="24"/>
+          <w:lang w:val="ru-RU"/>
+        </w:rPr>
+        <w:t xml:space="preserve"> </w:t>
+      </w:r>
+      <w:r>
+        <w:rPr>
+          <w:rFonts w:ascii="Times New Roman" w:hAnsi="Times New Roman" w:cs="Times New Roman"/>
+          <w:sz w:val="24"/>
+          <w:szCs w:val="24"/>
+          <w:lang w:val="en-GB"/>
+        </w:rPr>
+        <w:t>repository</w:t>
+      </w:r>
+      <w:r>
+        <w:rPr>
+          <w:rFonts w:ascii="Times New Roman" w:hAnsi="Times New Roman" w:cs="Times New Roman"/>
+          <w:sz w:val="24"/>
+          <w:szCs w:val="24"/>
+          <w:lang w:val="ru-RU"/>
+        </w:rPr>
+        <w:t xml:space="preserve">) </w:t>
+      </w:r>
+      <w:r>
+        <w:rPr>
+          <w:rFonts w:ascii="Times New Roman" w:hAnsi="Times New Roman" w:cs="Times New Roman"/>
+          <w:sz w:val="24"/>
+          <w:szCs w:val="24"/>
+          <w:lang w:val="ru-RU"/>
+        </w:rPr>
+        <w:t>Курсовая</w:t>
+      </w:r>
+      <w:r>
+        <w:rPr>
+          <w:rFonts w:ascii="Times New Roman" w:hAnsi="Times New Roman" w:cs="Times New Roman"/>
+          <w:sz w:val="24"/>
+          <w:szCs w:val="24"/>
+          <w:lang w:val="ru-RU"/>
+        </w:rPr>
+        <w:t xml:space="preserve"> </w:t>
+      </w:r>
+      <w:r>
+        <w:rPr>
+          <w:rFonts w:ascii="Times New Roman" w:hAnsi="Times New Roman" w:cs="Times New Roman"/>
+          <w:sz w:val="24"/>
+          <w:szCs w:val="24"/>
+          <w:lang w:val="ru-RU"/>
+        </w:rPr>
+        <w:t>весит</w:t>
+      </w:r>
+      <w:r>
+        <w:rPr>
+          <w:rFonts w:ascii="Times New Roman" w:hAnsi="Times New Roman" w:cs="Times New Roman"/>
+          <w:sz w:val="24"/>
+          <w:szCs w:val="24"/>
+          <w:lang w:val="ru-RU"/>
+        </w:rPr>
+        <w:t xml:space="preserve"> </w:t>
+      </w:r>
+      <w:r>
+        <w:rPr>
+          <w:rFonts w:ascii="Times New Roman" w:hAnsi="Times New Roman" w:cs="Times New Roman"/>
+          <w:sz w:val="24"/>
+          <w:szCs w:val="24"/>
+          <w:lang w:val="ru-RU"/>
+        </w:rPr>
+        <w:t xml:space="preserve">очень много, залить ее в </w:t>
+      </w:r>
+      <w:proofErr w:type="spellStart"/>
+      <w:r>
+        <w:rPr>
+          <w:rFonts w:ascii="Times New Roman" w:hAnsi="Times New Roman" w:cs="Times New Roman"/>
+          <w:sz w:val="24"/>
+          <w:szCs w:val="24"/>
+          <w:lang w:val="ru-RU"/>
+        </w:rPr>
+        <w:t>майстат</w:t>
+      </w:r>
+      <w:proofErr w:type="spellEnd"/>
+      <w:r>
+        <w:rPr>
+          <w:rFonts w:ascii="Times New Roman" w:hAnsi="Times New Roman" w:cs="Times New Roman"/>
+          <w:sz w:val="24"/>
+          <w:szCs w:val="24"/>
+          <w:lang w:val="ru-RU"/>
+        </w:rPr>
+        <w:t xml:space="preserve"> нельзя. Могу открыть доступ к репозиторию.</w:t>
+      </w:r>
+    </w:p>
+    <w:p>
+      <w:pPr>
+        <w:rPr>
+          <w:lang w:val="ru-RU"/>
+        </w:rPr>
+      </w:pPr>
+    </w:p>
     <w:sectPr>
       <w:pgSz w:w="12240" w:h="15840"/>
       <w:pgMar w:top="1440" w:right="1440" w:bottom="1440" w:left="1440" w:header="720" w:footer="720" w:gutter="0"/>
@@ -1780,6 +1956,29 @@
       <w:contextualSpacing/>
     </w:pPr>
   </w:style>
+  <w:style w:type="character" w:styleId="Hyperlink">
+    <w:name w:val="Hyperlink"/>
+    <w:basedOn w:val="DefaultParagraphFont"/>
+    <w:uiPriority w:val="99"/>
+    <w:unhideWhenUsed/>
+    <w:rsid w:val="0097394F"/>
+    <w:rPr>
+      <w:color w:val="0563C1" w:themeColor="hyperlink"/>
+      <w:u w:val="single"/>
+    </w:rPr>
+  </w:style>
+  <w:style w:type="character" w:styleId="UnresolvedMention">
+    <w:name w:val="Unresolved Mention"/>
+    <w:basedOn w:val="DefaultParagraphFont"/>
+    <w:uiPriority w:val="99"/>
+    <w:semiHidden/>
+    <w:unhideWhenUsed/>
+    <w:rsid w:val="0097394F"/>
+    <w:rPr>
+      <w:color w:val="605E5C"/>
+      <w:shd w:val="clear" w:color="auto" w:fill="E1DFDD"/>
+    </w:rPr>
+  </w:style>
 </w:styles>
 </file>
 

</xml_diff>